<commit_message>
adding offset style and other tweaks
</commit_message>
<xml_diff>
--- a/licence/licence_remapped.docx
+++ b/licence/licence_remapped.docx
@@ -127,32 +127,81 @@
         <w:pStyle w:val="Article2"/>
       </w:pPr>
       <w:r>
-        <w:t xml:space="preserve">This “FlexUp Licence” sets out the terms and conditions governing the use of materials developed and owned by FlexUp (the “Licensed Material”).</w:t>
-      </w:r>
-      <w:r>
-        <w:t xml:space="preserve"> </w:t>
-      </w:r>
-    </w:p>
-    <w:p>
-      <w:pPr>
-        <w:pStyle w:val="Article2"/>
-      </w:pPr>
-      <w:r>
-        <w:t xml:space="preserve">It establishes a framework that encourages free and collaborative use while ensuring proper attribution and fair remuneration when commercial value is derived from the use of the FlexUp IP.</w:t>
-      </w:r>
-    </w:p>
-    <w:p>
-      <w:pPr>
-        <w:pStyle w:val="ToDo"/>
-      </w:pPr>
-      <w:r>
-        <w:t xml:space="preserve">A binding contractual relationship (the “</w:t>
+        <w:t xml:space="preserve">This “</w:t>
       </w:r>
       <w:r>
         <w:rPr>
           <w:b/>
           <w:bCs/>
         </w:rPr>
+        <w:t xml:space="preserve">FlexUp Licence</w:t>
+      </w:r>
+      <w:r>
+        <w:t xml:space="preserve">” sets out the terms and conditions governing the use of materials developed and owned by FlexUp (the “</w:t>
+      </w:r>
+      <w:r>
+        <w:rPr>
+          <w:b/>
+          <w:bCs/>
+        </w:rPr>
+        <w:t xml:space="preserve">Licensed Material</w:t>
+      </w:r>
+      <w:r>
+        <w:t xml:space="preserve">”).</w:t>
+      </w:r>
+      <w:r>
+        <w:t xml:space="preserve"> </w:t>
+      </w:r>
+    </w:p>
+    <w:p>
+      <w:pPr>
+        <w:pStyle w:val="Article2"/>
+      </w:pPr>
+      <w:r>
+        <w:t xml:space="preserve">It establishes a framework that encourages</w:t>
+      </w:r>
+      <w:r>
+        <w:t xml:space="preserve"> </w:t>
+      </w:r>
+      <w:r>
+        <w:rPr>
+          <w:b/>
+          <w:bCs/>
+        </w:rPr>
+        <w:t xml:space="preserve">free and collaborative use</w:t>
+      </w:r>
+      <w:r>
+        <w:t xml:space="preserve"> </w:t>
+      </w:r>
+      <w:r>
+        <w:t xml:space="preserve">while ensuring proper attribution and fair remuneration when commercial value is derived from the use of the</w:t>
+      </w:r>
+      <w:r>
+        <w:t xml:space="preserve"> </w:t>
+      </w:r>
+      <w:r>
+        <w:rPr>
+          <w:b/>
+          <w:bCs/>
+        </w:rPr>
+        <w:t xml:space="preserve">FlexUp IP</w:t>
+      </w:r>
+      <w:r>
+        <w:t xml:space="preserve">.</w:t>
+      </w:r>
+    </w:p>
+    <w:p>
+      <w:pPr>
+        <w:pStyle w:val="ToDo"/>
+      </w:pPr>
+      <w:r>
+        <w:t xml:space="preserve">A binding contractual relationship (the “</w:t>
+      </w:r>
+      <w:r>
+        <w:rPr>
+          <w:b/>
+          <w:bCs/>
+        </w:rPr>
         <w:t xml:space="preserve">Licence</w:t>
       </w:r>
       <w:r>
@@ -212,7 +261,17 @@
         <w:pStyle w:val="Article2"/>
       </w:pPr>
       <w:r>
-        <w:t xml:space="preserve">While the Licence is automatically binding upon first use of the Licensed Material, Licensees shall endeavour, as soon as possible, to formalise a Licence Special Conditions (Licence-SC) that identify the Parties and, in particular when clarity is required regarding commercial terms that may modify or supplement certain provisions of these General Conditions.</w:t>
+        <w:t xml:space="preserve">While the Licence is automatically binding upon first use of the Licensed Material, Licensees shall endeavour, as soon as possible, to formalise a Licence Special Conditions (</w:t>
+      </w:r>
+      <w:r>
+        <w:rPr>
+          <w:b/>
+          <w:bCs/>
+        </w:rPr>
+        <w:t xml:space="preserve">Licence-SC</w:t>
+      </w:r>
+      <w:r>
+        <w:t xml:space="preserve">) that identify the Parties and, in particular when clarity is required regarding commercial terms that may modify or supplement certain provisions of these General Conditions.</w:t>
       </w:r>
     </w:p>
     <w:p>
@@ -799,7 +858,14 @@
         <w:pStyle w:val="Article3"/>
       </w:pPr>
       <w:r>
-        <w:t xml:space="preserve">Limited Licence: The Limited Licence</w:t>
+        <w:rPr>
+          <w:b/>
+          <w:bCs/>
+        </w:rPr>
+        <w:t xml:space="preserve">Limited Licence</w:t>
+      </w:r>
+      <w:r>
+        <w:t xml:space="preserve">: The Limited Licence</w:t>
       </w:r>
       <w:r>
         <w:t xml:space="preserve"> </w:t>
@@ -834,7 +900,14 @@
         <w:pStyle w:val="Article3"/>
       </w:pPr>
       <w:r>
-        <w:t xml:space="preserve">Extended Licence: The Extended Licence</w:t>
+        <w:rPr>
+          <w:b/>
+          <w:bCs/>
+        </w:rPr>
+        <w:t xml:space="preserve">Extended Licence</w:t>
+      </w:r>
+      <w:r>
+        <w:t xml:space="preserve">: The Extended Licence</w:t>
       </w:r>
       <w:r>
         <w:t xml:space="preserve"> </w:t>
@@ -865,7 +938,14 @@
         <w:pStyle w:val="Article3"/>
       </w:pPr>
       <w:r>
-        <w:t xml:space="preserve">Automatic Upgrade Clause: If the Licensee’s use evolves and triggers any of the conditions mentioned in Article 5.2, the Limited Licence automatically converts to an Extended Licence as of the trigger date, and the obligations under Article 8.1 (Fees and Royalties) immediately apply. The Licensee shall notify FlexUp within 30 days of the trigger event.</w:t>
+        <w:rPr>
+          <w:b/>
+          <w:bCs/>
+        </w:rPr>
+        <w:t xml:space="preserve">Automatic Upgrade Clause</w:t>
+      </w:r>
+      <w:r>
+        <w:t xml:space="preserve">: If the Licensee’s use evolves and triggers any of the conditions mentioned in Article 5.2, the Limited Licence automatically converts to an Extended Licence as of the trigger date, and the obligations under Article 8.1 (Fees and Royalties) immediately apply. The Licensee shall notify FlexUp within 30 days of the trigger event.</w:t>
       </w:r>
       <w:r>
         <w:t xml:space="preserve"> </w:t>
@@ -876,7 +956,17 @@
         <w:pStyle w:val="Article3"/>
       </w:pPr>
       <w:r>
-        <w:t xml:space="preserve">Manual Upgrade: You may also request an Extended Licence at any time; such request does not waive any Automatic Upgrade already triggered.</w:t>
+        <w:rPr>
+          <w:b/>
+          <w:bCs/>
+        </w:rPr>
+        <w:t xml:space="preserve">Manual Upgrade:</w:t>
+      </w:r>
+      <w:r>
+        <w:t xml:space="preserve"> </w:t>
+      </w:r>
+      <w:r>
+        <w:t xml:space="preserve">You may also request an Extended Licence at any time; such request does not waive any Automatic Upgrade already triggered.</w:t>
       </w:r>
     </w:p>
     <w:p>
@@ -892,6 +982,10 @@
         <w:pStyle w:val="Article2"/>
       </w:pPr>
       <w:r>
+        <w:rPr>
+          <w:b/>
+          <w:bCs/>
+        </w:rPr>
         <w:t xml:space="preserve">Limited Use Licence Scope</w:t>
       </w:r>
     </w:p>
@@ -938,7 +1032,20 @@
         <w:pStyle w:val="Article3"/>
       </w:pPr>
       <w:r>
-        <w:t xml:space="preserve">For paid professional advisors (such as lawyers, accountants, or consultants) to provide advice related to the Licensed Material to one (1) single client, within any continuous twelve (12) month period;</w:t>
+        <w:t xml:space="preserve">For paid professional advisors (such as lawyers, accountants, or consultants) to provide advice related to the Licensed Material</w:t>
+      </w:r>
+      <w:r>
+        <w:t xml:space="preserve"> </w:t>
+      </w:r>
+      <w:r>
+        <w:rPr>
+          <w:b/>
+          <w:bCs/>
+        </w:rPr>
+        <w:t xml:space="preserve">to one (1) single client</w:t>
+      </w:r>
+      <w:r>
+        <w:t xml:space="preserve">, within any continuous twelve (12) month period;</w:t>
       </w:r>
     </w:p>
     <w:p>
@@ -946,11 +1053,24 @@
         <w:pStyle w:val="Article3"/>
       </w:pPr>
       <w:r>
-        <w:t xml:space="preserve">For non-commercial, personal educational or testing purposes;</w:t>
+        <w:t xml:space="preserve">For</w:t>
       </w:r>
       <w:r>
         <w:t xml:space="preserve"> </w:t>
       </w:r>
+      <w:r>
+        <w:rPr>
+          <w:b/>
+          <w:bCs/>
+        </w:rPr>
+        <w:t xml:space="preserve">non-commercial</w:t>
+      </w:r>
+      <w:r>
+        <w:t xml:space="preserve">, personal educational or testing purposes;</w:t>
+      </w:r>
+      <w:r>
+        <w:t xml:space="preserve"> </w:t>
+      </w:r>
     </w:p>
     <w:p>
       <w:pPr>
@@ -965,6 +1085,10 @@
         <w:pStyle w:val="Article2"/>
       </w:pPr>
       <w:r>
+        <w:rPr>
+          <w:b/>
+          <w:bCs/>
+        </w:rPr>
         <w:t xml:space="preserve">Extended Use Licence Scope</w:t>
       </w:r>
     </w:p>
@@ -981,7 +1105,24 @@
         <w:pStyle w:val="Article3"/>
       </w:pPr>
       <w:r>
-        <w:t xml:space="preserve">Multiple Client Engagements: Providing paid professional or consulting services using or referencing the Licensed Material to more than one (1) client within any rolling 12-month period or incorporating the FlexUp Model into paid professional activity;</w:t>
+        <w:rPr>
+          <w:b/>
+          <w:bCs/>
+        </w:rPr>
+        <w:t xml:space="preserve">Multiple Client</w:t>
+      </w:r>
+      <w:r>
+        <w:t xml:space="preserve"> </w:t>
+      </w:r>
+      <w:r>
+        <w:rPr>
+          <w:b/>
+          <w:bCs/>
+        </w:rPr>
+        <w:t xml:space="preserve">Engagements</w:t>
+      </w:r>
+      <w:r>
+        <w:t xml:space="preserve">: Providing paid professional or consulting services using or referencing the Licensed Material to more than one (1) client within any rolling 12-month period or incorporating the FlexUp Model into paid professional activity;</w:t>
       </w:r>
     </w:p>
     <w:p>
@@ -989,7 +1130,14 @@
         <w:pStyle w:val="Article3"/>
       </w:pPr>
       <w:r>
-        <w:t xml:space="preserve">Public Marketing: Using the "FlexUp" name, logo, or related trademarks in any public-facing materials (such as a website, social media profile, advertisement, etc.) to promote or solicit paid professional services;</w:t>
+        <w:rPr>
+          <w:b/>
+          <w:bCs/>
+        </w:rPr>
+        <w:t xml:space="preserve">Public Marketing</w:t>
+      </w:r>
+      <w:r>
+        <w:t xml:space="preserve">: Using the "FlexUp" name, logo, or related trademarks in any public-facing materials (such as a website, social media profile, advertisement, etc.) to promote or solicit paid professional services;</w:t>
       </w:r>
     </w:p>
     <w:p>
@@ -997,7 +1145,14 @@
         <w:pStyle w:val="Article3"/>
       </w:pPr>
       <w:r>
-        <w:t xml:space="preserve">Derivative Distribution: The Licensee translates, modifies, or re-packages the Licensed Material and distributes it (whether free or paid);</w:t>
+        <w:rPr>
+          <w:b/>
+          <w:bCs/>
+        </w:rPr>
+        <w:t xml:space="preserve">Derivative Distribution</w:t>
+      </w:r>
+      <w:r>
+        <w:t xml:space="preserve">: The Licensee translates, modifies, or re-packages the Licensed Material and distributes it (whether free or paid);</w:t>
       </w:r>
     </w:p>
     <w:p>
@@ -1005,7 +1160,14 @@
         <w:pStyle w:val="Article3"/>
       </w:pPr>
       <w:r>
-        <w:t xml:space="preserve">Integration: Integration into tools or systems for third parties.</w:t>
+        <w:rPr>
+          <w:b/>
+          <w:bCs/>
+        </w:rPr>
+        <w:t xml:space="preserve">Integration</w:t>
+      </w:r>
+      <w:r>
+        <w:t xml:space="preserve">: Integration into tools or systems for third parties.</w:t>
       </w:r>
     </w:p>
     <w:p>
@@ -1013,7 +1175,14 @@
         <w:pStyle w:val="Article3"/>
       </w:pPr>
       <w:r>
-        <w:t xml:space="preserve">Monetised Activities: Any Monetised Activity constitutes Extended Use, except professional advisory to a single client as permitted under Article 5.1.d.</w:t>
+        <w:rPr>
+          <w:b/>
+          <w:bCs/>
+        </w:rPr>
+        <w:t xml:space="preserve">Monetised Activities</w:t>
+      </w:r>
+      <w:r>
+        <w:t xml:space="preserve">: Any Monetised Activity constitutes Extended Use, except professional advisory to a single client as permitted under Article 5.1.d.</w:t>
       </w:r>
     </w:p>
     <w:p>
@@ -1117,7 +1286,17 @@
         <w:pStyle w:val="Article3"/>
       </w:pPr>
       <w:r>
-        <w:t xml:space="preserve">Operating a multi-tenant or publicly accessible digital platform that incorporates the FlexUp Model (“Platform Use”), unless otherwise agreed in writing;</w:t>
+        <w:t xml:space="preserve">Operating a multi-tenant or publicly accessible digital platform that incorporates the FlexUp Model (“</w:t>
+      </w:r>
+      <w:r>
+        <w:rPr>
+          <w:b/>
+          <w:bCs/>
+        </w:rPr>
+        <w:t xml:space="preserve">Platform Use</w:t>
+      </w:r>
+      <w:r>
+        <w:t xml:space="preserve">”), unless otherwise agreed in writing;</w:t>
       </w:r>
     </w:p>
     <w:p>
@@ -1157,6 +1336,10 @@
         <w:pStyle w:val="Article2"/>
       </w:pPr>
       <w:r>
+        <w:rPr>
+          <w:b/>
+          <w:bCs/>
+        </w:rPr>
         <w:t xml:space="preserve">Audit Rights</w:t>
       </w:r>
     </w:p>
@@ -1173,6 +1356,10 @@
         <w:pStyle w:val="Article2"/>
       </w:pPr>
       <w:r>
+        <w:rPr>
+          <w:b/>
+          <w:bCs/>
+        </w:rPr>
         <w:t xml:space="preserve">Failure to declare Extended Use</w:t>
       </w:r>
       <w:r>
@@ -1248,6 +1435,10 @@
         <w:pStyle w:val="Article2"/>
       </w:pPr>
       <w:r>
+        <w:rPr>
+          <w:b/>
+          <w:bCs/>
+        </w:rPr>
         <w:t xml:space="preserve">Royalty Fee</w:t>
       </w:r>
     </w:p>
@@ -1256,13 +1447,29 @@
         <w:pStyle w:val="Article3"/>
       </w:pPr>
       <w:r>
-        <w:t xml:space="preserve">In consideration for the rights granted under the Extended Licence, the Licensee shall pay to FlexUp a royalty fee of ten percent (10%) of the</w:t>
+        <w:t xml:space="preserve">In consideration for the rights granted under the Extended Licence, the Licensee shall pay to FlexUp a royalty fee of</w:t>
       </w:r>
       <w:r>
         <w:t xml:space="preserve"> </w:t>
       </w:r>
       <w:r>
         <w:rPr>
+          <w:b/>
+          <w:bCs/>
+        </w:rPr>
+        <w:t xml:space="preserve">ten percent (10%)</w:t>
+      </w:r>
+      <w:r>
+        <w:t xml:space="preserve"> </w:t>
+      </w:r>
+      <w:r>
+        <w:t xml:space="preserve">of the</w:t>
+      </w:r>
+      <w:r>
+        <w:t xml:space="preserve"> </w:t>
+      </w:r>
+      <w:r>
+        <w:rPr>
           <w:rStyle w:val="Strong"/>
         </w:rPr>
         <w:t xml:space="preserve">FlexUp-Based Revenue</w:t>
@@ -1287,6 +1494,10 @@
         <w:pStyle w:val="Article2"/>
       </w:pPr>
       <w:r>
+        <w:rPr>
+          <w:b/>
+          <w:bCs/>
+        </w:rPr>
         <w:t xml:space="preserve">Reporting and Payment</w:t>
       </w:r>
     </w:p>
@@ -1342,6 +1553,10 @@
         <w:pStyle w:val="Article2"/>
       </w:pPr>
       <w:r>
+        <w:rPr>
+          <w:b/>
+          <w:bCs/>
+        </w:rPr>
         <w:t xml:space="preserve">Late payment</w:t>
       </w:r>
       <w:r>
@@ -1441,7 +1656,14 @@
         <w:pStyle w:val="Article2"/>
       </w:pPr>
       <w:r>
-        <w:t xml:space="preserve">Distribution: Licensees may distribute the Licensed Material (including any Adapted Material) free of charge and under the same terms outlined in this FlexUp Licence.</w:t>
+        <w:rPr>
+          <w:b/>
+          <w:bCs/>
+        </w:rPr>
+        <w:t xml:space="preserve">Distribution</w:t>
+      </w:r>
+      <w:r>
+        <w:t xml:space="preserve">: Licensees may distribute the Licensed Material (including any Adapted Material) free of charge and under the same terms outlined in this FlexUp Licence.</w:t>
       </w:r>
     </w:p>
     <w:p>
@@ -1449,7 +1671,14 @@
         <w:pStyle w:val="Article2"/>
       </w:pPr>
       <w:r>
-        <w:t xml:space="preserve">Attribution: Licensees must attribute FlexUp as the source of the Licensed Material, providing a link to this Licence. Attribution must be made in a reasonable and customary manner, provided that it shall not imply any sponsorship, endorsement or association by FlexUp.</w:t>
+        <w:rPr>
+          <w:b/>
+          <w:bCs/>
+        </w:rPr>
+        <w:t xml:space="preserve">Attribution</w:t>
+      </w:r>
+      <w:r>
+        <w:t xml:space="preserve">: Licensees must attribute FlexUp as the source of the Licensed Material, providing a link to this Licence. Attribution must be made in a reasonable and customary manner, provided that it shall not imply any sponsorship, endorsement or association by FlexUp.</w:t>
       </w:r>
       <w:r>
         <w:t xml:space="preserve"> </w:t>
@@ -1460,7 +1689,14 @@
         <w:pStyle w:val="Article2"/>
       </w:pPr>
       <w:r>
-        <w:t xml:space="preserve">Modifications: If transformed Material is created upon the Licensed Material, Licensees shall provide clear indications of the changes made to the original Licensed Material.</w:t>
+        <w:rPr>
+          <w:b/>
+          <w:bCs/>
+        </w:rPr>
+        <w:t xml:space="preserve">Modifications</w:t>
+      </w:r>
+      <w:r>
+        <w:t xml:space="preserve">: If transformed Material is created upon the Licensed Material, Licensees shall provide clear indications of the changes made to the original Licensed Material.</w:t>
       </w:r>
     </w:p>
     <w:p>
@@ -1468,7 +1704,14 @@
         <w:pStyle w:val="Article2"/>
       </w:pPr>
       <w:r>
-        <w:t xml:space="preserve">Feedback: Licensees shall notify FlexUp of any modifications that may reasonably be considered an improvement to the Licensed Material. FlexUp may incorporate such improvements into future versions and may publicly acknowledge the contributor when authorised.</w:t>
+        <w:rPr>
+          <w:b/>
+          <w:bCs/>
+        </w:rPr>
+        <w:t xml:space="preserve">Feedback</w:t>
+      </w:r>
+      <w:r>
+        <w:t xml:space="preserve">: Licensees shall notify FlexUp of any modifications that may reasonably be considered an improvement to the Licensed Material. FlexUp may incorporate such improvements into future versions and may publicly acknowledge the contributor when authorised.</w:t>
       </w:r>
     </w:p>
     <w:p>
@@ -1511,7 +1754,17 @@
         <w:pStyle w:val="Article2"/>
       </w:pPr>
       <w:r>
-        <w:t xml:space="preserve">The “FlexUp” name, logo and all associated visual identity elements are protected by trademark.</w:t>
+        <w:t xml:space="preserve">The “</w:t>
+      </w:r>
+      <w:r>
+        <w:rPr>
+          <w:b/>
+          <w:bCs/>
+        </w:rPr>
+        <w:t xml:space="preserve">FlexUp</w:t>
+      </w:r>
+      <w:r>
+        <w:t xml:space="preserve">” name, logo and all associated visual identity elements are protected by trademark.</w:t>
       </w:r>
       <w:r>
         <w:t xml:space="preserve"> </w:t>
@@ -1524,8 +1777,22 @@
       <w:r>
         <w:rPr>
           <w:rStyle w:val="Heading5Char"/>
-        </w:rPr>
-        <w:t xml:space="preserve">Permitted Use (no authorisation needed)</w:t>
+          <w:b/>
+          <w:bCs/>
+        </w:rPr>
+        <w:t xml:space="preserve">Permitted Use</w:t>
+      </w:r>
+      <w:r>
+        <w:rPr>
+          <w:rStyle w:val="Heading5Char"/>
+        </w:rPr>
+        <w:t xml:space="preserve"> </w:t>
+      </w:r>
+      <w:r>
+        <w:rPr>
+          <w:rStyle w:val="Heading5Char"/>
+        </w:rPr>
+        <w:t xml:space="preserve">(no authorisation needed)</w:t>
       </w:r>
     </w:p>
     <w:p>
@@ -1547,6 +1814,10 @@
         <w:pStyle w:val="Article2"/>
       </w:pPr>
       <w:r>
+        <w:rPr>
+          <w:b/>
+          <w:bCs/>
+        </w:rPr>
         <w:t xml:space="preserve">Use requiring an Extended Licence</w:t>
       </w:r>
     </w:p>
@@ -1563,6 +1834,10 @@
         <w:pStyle w:val="Article2"/>
       </w:pPr>
       <w:r>
+        <w:rPr>
+          <w:b/>
+          <w:bCs/>
+        </w:rPr>
         <w:t xml:space="preserve">Use requiring separate agreement</w:t>
       </w:r>
     </w:p>
@@ -1681,7 +1956,14 @@
         <w:pStyle w:val="Article2"/>
       </w:pPr>
       <w:r>
-        <w:t xml:space="preserve">Definitions for This Article: For the purposes of this Article, the following definitions apply:</w:t>
+        <w:rPr>
+          <w:b/>
+          <w:bCs/>
+        </w:rPr>
+        <w:t xml:space="preserve">Definitions for This Article</w:t>
+      </w:r>
+      <w:r>
+        <w:t xml:space="preserve">: For the purposes of this Article, the following definitions apply:</w:t>
       </w:r>
     </w:p>
     <w:p>
@@ -1692,7 +1974,35 @@
         <w:rPr>
           <w:rStyle w:val="citation-117"/>
         </w:rPr>
-        <w:t xml:space="preserve">"Expire" or "Expiry" refers to the natural cessation of the Extended Licence upon reaching a pre-defined Expiry Date.</w:t>
+        <w:t xml:space="preserve">"</w:t>
+      </w:r>
+      <w:r>
+        <w:rPr>
+          <w:rStyle w:val="citation-117"/>
+          <w:b/>
+          <w:bCs/>
+        </w:rPr>
+        <w:t xml:space="preserve">Expire</w:t>
+      </w:r>
+      <w:r>
+        <w:rPr>
+          <w:rStyle w:val="citation-117"/>
+        </w:rPr>
+        <w:t xml:space="preserve">" or "</w:t>
+      </w:r>
+      <w:r>
+        <w:rPr>
+          <w:rStyle w:val="citation-117"/>
+          <w:b/>
+          <w:bCs/>
+        </w:rPr>
+        <w:t xml:space="preserve">Expiry</w:t>
+      </w:r>
+      <w:r>
+        <w:rPr>
+          <w:rStyle w:val="citation-117"/>
+        </w:rPr>
+        <w:t xml:space="preserve">" refers to the natural cessation of the Extended Licence upon reaching a pre-defined Expiry Date.</w:t>
       </w:r>
     </w:p>
     <w:p>
@@ -1703,7 +2013,35 @@
         <w:rPr>
           <w:rStyle w:val="citation-116"/>
         </w:rPr>
-        <w:t xml:space="preserve">"Cancel" or "Cancellation" means the early cessation of the Licence by either Party in accordance with the terms of this Article</w:t>
+        <w:t xml:space="preserve">"</w:t>
+      </w:r>
+      <w:r>
+        <w:rPr>
+          <w:rStyle w:val="citation-116"/>
+          <w:b/>
+          <w:bCs/>
+        </w:rPr>
+        <w:t xml:space="preserve">Cancel</w:t>
+      </w:r>
+      <w:r>
+        <w:rPr>
+          <w:rStyle w:val="citation-116"/>
+        </w:rPr>
+        <w:t xml:space="preserve">" or "</w:t>
+      </w:r>
+      <w:r>
+        <w:rPr>
+          <w:rStyle w:val="citation-116"/>
+          <w:b/>
+          <w:bCs/>
+        </w:rPr>
+        <w:t xml:space="preserve">Cancellation</w:t>
+      </w:r>
+      <w:r>
+        <w:rPr>
+          <w:rStyle w:val="citation-116"/>
+        </w:rPr>
+        <w:t xml:space="preserve">" means the early cessation of the Licence by either Party in accordance with the terms of this Article</w:t>
       </w:r>
       <w:r>
         <w:t xml:space="preserve">.</w:t>
@@ -1717,7 +2055,21 @@
         <w:rPr>
           <w:rStyle w:val="citation-115"/>
         </w:rPr>
-        <w:t xml:space="preserve">"Termination" refers to the cessation of the Licence for any reason, whether by Expiry or Cancellation</w:t>
+        <w:t xml:space="preserve">"</w:t>
+      </w:r>
+      <w:r>
+        <w:rPr>
+          <w:rStyle w:val="citation-115"/>
+          <w:b/>
+          <w:bCs/>
+        </w:rPr>
+        <w:t xml:space="preserve">Termination</w:t>
+      </w:r>
+      <w:r>
+        <w:rPr>
+          <w:rStyle w:val="citation-115"/>
+        </w:rPr>
+        <w:t xml:space="preserve">" refers to the cessation of the Licence for any reason, whether by Expiry or Cancellation</w:t>
       </w:r>
     </w:p>
     <w:p>
@@ -1725,7 +2077,14 @@
         <w:pStyle w:val="Article2"/>
       </w:pPr>
       <w:r>
-        <w:t xml:space="preserve">Effective Date: The Licence becomes effective as follows:</w:t>
+        <w:rPr>
+          <w:b/>
+          <w:bCs/>
+        </w:rPr>
+        <w:t xml:space="preserve">Effective Date</w:t>
+      </w:r>
+      <w:r>
+        <w:t xml:space="preserve">: The Licence becomes effective as follows:</w:t>
       </w:r>
     </w:p>
     <w:p>
@@ -1735,8 +2094,16 @@
       <w:r>
         <w:rPr>
           <w:rStyle w:val="citation-114"/>
-        </w:rPr>
-        <w:t xml:space="preserve">Limited Licence: The Limited Licence is automatically formed and becomes effective upon the Licensee's first use of any Licensed Material</w:t>
+          <w:b/>
+          <w:bCs/>
+        </w:rPr>
+        <w:t xml:space="preserve">Limited Licence</w:t>
+      </w:r>
+      <w:r>
+        <w:rPr>
+          <w:rStyle w:val="citation-114"/>
+        </w:rPr>
+        <w:t xml:space="preserve">: The Limited Licence is automatically formed and becomes effective upon the Licensee's first use of any Licensed Material</w:t>
       </w:r>
       <w:r>
         <w:t xml:space="preserve">.</w:t>
@@ -1749,8 +2116,16 @@
       <w:r>
         <w:rPr>
           <w:rStyle w:val="citation-113"/>
-        </w:rPr>
-        <w:t xml:space="preserve">Extended Licence: The Extended Licence becomes effective on the date on which the Licensee formally request the Extended Licence; or on the date on which any of the triggering events described in Article 5.2</w:t>
+          <w:b/>
+          <w:bCs/>
+        </w:rPr>
+        <w:t xml:space="preserve">Extended Licence</w:t>
+      </w:r>
+      <w:r>
+        <w:rPr>
+          <w:rStyle w:val="citation-113"/>
+        </w:rPr>
+        <w:t xml:space="preserve">: The Extended Licence becomes effective on the date on which the Licensee formally request the Extended Licence; or on the date on which any of the triggering events described in Article 5.2</w:t>
       </w:r>
     </w:p>
     <w:p>
@@ -1758,6 +2133,10 @@
         <w:pStyle w:val="Article2"/>
       </w:pPr>
       <w:r>
+        <w:rPr>
+          <w:b/>
+          <w:bCs/>
+        </w:rPr>
         <w:t xml:space="preserve">Duration</w:t>
       </w:r>
     </w:p>
@@ -1766,7 +2145,14 @@
         <w:pStyle w:val="Article3"/>
       </w:pPr>
       <w:r>
-        <w:t xml:space="preserve">Limited Licence: The Limited Licence is granted for an indefinite duration and shall continue until it is terminated by either Party in accordance with this Article.</w:t>
+        <w:rPr>
+          <w:b/>
+          <w:bCs/>
+        </w:rPr>
+        <w:t xml:space="preserve">Limited Licence</w:t>
+      </w:r>
+      <w:r>
+        <w:t xml:space="preserve">: The Limited Licence is granted for an indefinite duration and shall continue until it is terminated by either Party in accordance with this Article.</w:t>
       </w:r>
     </w:p>
     <w:p>
@@ -1776,8 +2162,16 @@
       <w:r>
         <w:rPr>
           <w:rStyle w:val="citation-111"/>
-        </w:rPr>
-        <w:t xml:space="preserve">Extended Licence: The Extended Licence</w:t>
+          <w:b/>
+          <w:bCs/>
+        </w:rPr>
+        <w:t xml:space="preserve">Extended Licence</w:t>
+      </w:r>
+      <w:r>
+        <w:rPr>
+          <w:rStyle w:val="citation-111"/>
+        </w:rPr>
+        <w:t xml:space="preserve">: The Extended Licence</w:t>
       </w:r>
       <w:r>
         <w:t xml:space="preserve"> </w:t>
@@ -1791,6 +2185,10 @@
         <w:pStyle w:val="Article2"/>
       </w:pPr>
       <w:r>
+        <w:rPr>
+          <w:b/>
+          <w:bCs/>
+        </w:rPr>
         <w:t xml:space="preserve">Termination by the Licensee</w:t>
       </w:r>
     </w:p>
@@ -1799,7 +2197,14 @@
         <w:pStyle w:val="Article3"/>
       </w:pPr>
       <w:r>
-        <w:t xml:space="preserve">Limited Licence: Licensee may terminate the Limited Licence at any time and for any reason by ceasing all use of the Licensed Material and destroying all copies in their possession or control.</w:t>
+        <w:rPr>
+          <w:b/>
+          <w:bCs/>
+        </w:rPr>
+        <w:t xml:space="preserve">Limited Licence</w:t>
+      </w:r>
+      <w:r>
+        <w:t xml:space="preserve">: Licensee may terminate the Limited Licence at any time and for any reason by ceasing all use of the Licensed Material and destroying all copies in their possession or control.</w:t>
       </w:r>
     </w:p>
     <w:p>
@@ -1807,7 +2212,14 @@
         <w:pStyle w:val="Article3"/>
       </w:pPr>
       <w:r>
-        <w:t xml:space="preserve">Extended Licence: Licensee may terminate the Extended Licence at any time and for any reason by providing FlexUp within thirty (30) days’ prior written notice.</w:t>
+        <w:rPr>
+          <w:b/>
+          <w:bCs/>
+        </w:rPr>
+        <w:t xml:space="preserve">Extended Licence</w:t>
+      </w:r>
+      <w:r>
+        <w:t xml:space="preserve">: Licensee may terminate the Extended Licence at any time and for any reason by providing FlexUp within thirty (30) days’ prior written notice.</w:t>
       </w:r>
       <w:r>
         <w:t xml:space="preserve"> </w:t>
@@ -1818,6 +2230,10 @@
         <w:pStyle w:val="Article2"/>
       </w:pPr>
       <w:r>
+        <w:rPr>
+          <w:b/>
+          <w:bCs/>
+        </w:rPr>
         <w:t xml:space="preserve">Termination by FlexUp</w:t>
       </w:r>
     </w:p>
@@ -1874,7 +2290,14 @@
         <w:pStyle w:val="Article2"/>
       </w:pPr>
       <w:r>
-        <w:t xml:space="preserve">Effect of Termination: Upon termination of this Licence:</w:t>
+        <w:rPr>
+          <w:b/>
+          <w:bCs/>
+        </w:rPr>
+        <w:t xml:space="preserve">Effect of Termination</w:t>
+      </w:r>
+      <w:r>
+        <w:t xml:space="preserve">: Upon termination of this Licence:</w:t>
       </w:r>
     </w:p>
     <w:p>
@@ -1922,7 +2345,14 @@
         <w:pStyle w:val="Article2"/>
       </w:pPr>
       <w:r>
-        <w:t xml:space="preserve">Survival: The following Articles of this Licence shall survive any termination:</w:t>
+        <w:rPr>
+          <w:b/>
+          <w:bCs/>
+        </w:rPr>
+        <w:t xml:space="preserve">Survival</w:t>
+      </w:r>
+      <w:r>
+        <w:t xml:space="preserve">: The following Articles of this Licence shall survive any termination:</w:t>
       </w:r>
     </w:p>
     <w:p>
@@ -1930,10 +2360,7 @@
         <w:pStyle w:val="Article3"/>
       </w:pPr>
       <w:r>
-        <w:t xml:space="preserve"> </w:t>
-      </w:r>
-      <w:r>
-        <w:t xml:space="preserve">(Trademarks)</w:t>
+        <w:t xml:space="preserve">Article 11 (Trademarks)</w:t>
       </w:r>
     </w:p>
     <w:p>
@@ -1957,7 +2384,14 @@
         <w:pStyle w:val="Article2"/>
       </w:pPr>
       <w:r>
-        <w:t xml:space="preserve">Reinstatement: FlexUp may, at its sole discretion, reinstate the Licence if the Licensee remedies any breach to FlexUp's satisfaction. Any reinstatement may be subject to additional terms and conditions as specified by FlexUp.</w:t>
+        <w:rPr>
+          <w:b/>
+          <w:bCs/>
+        </w:rPr>
+        <w:t xml:space="preserve">Reinstatement</w:t>
+      </w:r>
+      <w:r>
+        <w:t xml:space="preserve">: FlexUp may, at its sole discretion, reinstate the Licence if the Licensee remedies any breach to FlexUp's satisfaction. Any reinstatement may be subject to additional terms and conditions as specified by FlexUp.</w:t>
       </w:r>
     </w:p>
     <w:p>
@@ -1965,7 +2399,14 @@
         <w:pStyle w:val="Article2"/>
       </w:pPr>
       <w:r>
-        <w:t xml:space="preserve">No Refund: In the event of termination, FlexUp shall not be obligated to refund any fees paid by the Licensee for Extended Use or any other services.</w:t>
+        <w:rPr>
+          <w:b/>
+          <w:bCs/>
+        </w:rPr>
+        <w:t xml:space="preserve">No Refund</w:t>
+      </w:r>
+      <w:r>
+        <w:t xml:space="preserve">: In the event of termination, FlexUp shall not be obligated to refund any fees paid by the Licensee for Extended Use or any other services.</w:t>
       </w:r>
     </w:p>
     <w:p>
@@ -1973,7 +2414,14 @@
         <w:pStyle w:val="Article2"/>
       </w:pPr>
       <w:r>
-        <w:t xml:space="preserve">Reservation of Rights: FlexUp reserves the right to pursue any additional legal remedies in the event of a breach of this Licence.</w:t>
+        <w:rPr>
+          <w:b/>
+          <w:bCs/>
+        </w:rPr>
+        <w:t xml:space="preserve">Reservation of Rights</w:t>
+      </w:r>
+      <w:r>
+        <w:t xml:space="preserve">: FlexUp reserves the right to pursue any additional legal remedies in the event of a breach of this Licence.</w:t>
       </w:r>
     </w:p>
     <w:p>
@@ -1997,7 +2445,14 @@
         <w:pStyle w:val="Article2"/>
       </w:pPr>
       <w:r>
-        <w:t xml:space="preserve">Entire Agreement: This Licence constitutes the entire agreement between FlexUp and the Licensee and supersedes any prior communications or understandings relating to its subject matter.</w:t>
+        <w:rPr>
+          <w:b/>
+          <w:bCs/>
+        </w:rPr>
+        <w:t xml:space="preserve">Entire Agreement</w:t>
+      </w:r>
+      <w:r>
+        <w:t xml:space="preserve">: This Licence constitutes the entire agreement between FlexUp and the Licensee and supersedes any prior communications or understandings relating to its subject matter.</w:t>
       </w:r>
     </w:p>
     <w:p>
@@ -2021,7 +2476,14 @@
         <w:pStyle w:val="Article2"/>
       </w:pPr>
       <w:r>
-        <w:t xml:space="preserve">Severability: If any provision of this Licence is held to be unenforceable or invalid, such provision will be modified and interpreted to accomplish the objectives of such provision to the greatest extent possible under applicable law, and the remaining provisions will continue in full force and effect.</w:t>
+        <w:rPr>
+          <w:b/>
+          <w:bCs/>
+        </w:rPr>
+        <w:t xml:space="preserve">Severability</w:t>
+      </w:r>
+      <w:r>
+        <w:t xml:space="preserve">: If any provision of this Licence is held to be unenforceable or invalid, such provision will be modified and interpreted to accomplish the objectives of such provision to the greatest extent possible under applicable law, and the remaining provisions will continue in full force and effect.</w:t>
       </w:r>
     </w:p>
     <w:p>
@@ -2029,7 +2491,14 @@
         <w:pStyle w:val="Article2"/>
       </w:pPr>
       <w:r>
-        <w:t xml:space="preserve">Jurisdiction: This Licence shall be governed by and construed in accordance with the laws of France, without regard to its conflict of law provisions. Any dispute arising out of or in connection with this Licence shall be brought exclusively to the courts of Paris, France, and each Party irrevocably waives any objection to such jurisdiction, including on grounds of</w:t>
+        <w:rPr>
+          <w:b/>
+          <w:bCs/>
+        </w:rPr>
+        <w:t xml:space="preserve">Jurisdiction</w:t>
+      </w:r>
+      <w:r>
+        <w:t xml:space="preserve">: This Licence shall be governed by and construed in accordance with the laws of France, without regard to its conflict of law provisions. Any dispute arising out of or in connection with this Licence shall be brought exclusively to the courts of Paris, France, and each Party irrevocably waives any objection to such jurisdiction, including on grounds of</w:t>
       </w:r>
       <w:r>
         <w:t xml:space="preserve"> </w:t>
@@ -2053,7 +2522,14 @@
         <w:pStyle w:val="Article2"/>
       </w:pPr>
       <w:r>
-        <w:t xml:space="preserve">Contact Information: For further inquiries or to request an Extended Licence, please contact us via the</w:t>
+        <w:rPr>
+          <w:b/>
+          <w:bCs/>
+        </w:rPr>
+        <w:t xml:space="preserve">Contact Information</w:t>
+      </w:r>
+      <w:r>
+        <w:t xml:space="preserve">: For further inquiries or to request an Extended Licence, please contact us via the</w:t>
       </w:r>
       <w:r>
         <w:t xml:space="preserve"> </w:t>
@@ -2842,7 +3318,17 @@
         <w:pStyle w:val="Article2"/>
       </w:pPr>
       <w:r>
-        <w:t xml:space="preserve">Professional advisory work, (legal, accounting, tax, consulting, business coaching, finance, strategic planning, etc.) where the advisor uses, reviews, or relies upon the FlexUp App, or any FlexUp template, model, checklist, charter, framework, methodology or any other FlexUp material in the course of delivering work to a client.</w:t>
+        <w:rPr>
+          <w:b/>
+          <w:bCs/>
+        </w:rPr>
+        <w:t xml:space="preserve">Professional advisory work,</w:t>
+      </w:r>
+      <w:r>
+        <w:t xml:space="preserve"> </w:t>
+      </w:r>
+      <w:r>
+        <w:t xml:space="preserve">(legal, accounting, tax, consulting, business coaching, finance, strategic planning, etc.) where the advisor uses, reviews, or relies upon the FlexUp App, or any FlexUp template, model, checklist, charter, framework, methodology or any other FlexUp material in the course of delivering work to a client.</w:t>
       </w:r>
     </w:p>
     <w:p>
@@ -2850,7 +3336,17 @@
         <w:pStyle w:val="Article2"/>
       </w:pPr>
       <w:r>
-        <w:t xml:space="preserve">Administrative, operational or support work, such as bookkeeping, accounting, corporate finance, governance, data analysis or reporting, where FlexUp tools (e.g., the FlexUp app, dashboards, cost models, process templates, etc.) are used to produce part or all of the deliverable.</w:t>
+        <w:rPr>
+          <w:b/>
+          <w:bCs/>
+        </w:rPr>
+        <w:t xml:space="preserve">Administrative, operational or support work,</w:t>
+      </w:r>
+      <w:r>
+        <w:t xml:space="preserve"> </w:t>
+      </w:r>
+      <w:r>
+        <w:t xml:space="preserve">such as bookkeeping, accounting, corporate finance, governance, data analysis or reporting, where FlexUp tools (e.g., the FlexUp app, dashboards, cost models, process templates, etc.) are used to produce part or all of the deliverable.</w:t>
       </w:r>
     </w:p>
     <w:p>
@@ -2858,7 +3354,17 @@
         <w:pStyle w:val="Article2"/>
       </w:pPr>
       <w:r>
-        <w:t xml:space="preserve">Deliverables or documents, partly or fully produced using FlexUp Material (e.g., charters, templates, reports, agreements, visual frameworks, canvases, etc.).</w:t>
+        <w:rPr>
+          <w:b/>
+          <w:bCs/>
+        </w:rPr>
+        <w:t xml:space="preserve">Deliverables or documents,</w:t>
+      </w:r>
+      <w:r>
+        <w:t xml:space="preserve"> </w:t>
+      </w:r>
+      <w:r>
+        <w:t xml:space="preserve">partly or fully produced using FlexUp Material (e.g., charters, templates, reports, agreements, visual frameworks, canvases, etc.).</w:t>
       </w:r>
     </w:p>
     <w:p>
@@ -2866,7 +3372,17 @@
         <w:pStyle w:val="Article2"/>
       </w:pPr>
       <w:r>
-        <w:t xml:space="preserve">Courses, trainings, webinars, workshops, or paid tutorials, that reference, teach or incorporates FlexUp tools, templates, methodologies or frameworks. This includes online courses, in-person training programs, corporate workshops and paid tutorials.</w:t>
+        <w:rPr>
+          <w:b/>
+          <w:bCs/>
+        </w:rPr>
+        <w:t xml:space="preserve">Courses, trainings, webinars, workshops, or paid tutorials,</w:t>
+      </w:r>
+      <w:r>
+        <w:t xml:space="preserve"> </w:t>
+      </w:r>
+      <w:r>
+        <w:t xml:space="preserve">that reference, teach or incorporates FlexUp tools, templates, methodologies or frameworks. This includes online courses, in-person training programs, corporate workshops and paid tutorials.</w:t>
       </w:r>
     </w:p>
     <w:p>
@@ -2874,7 +3390,17 @@
         <w:pStyle w:val="Article2"/>
       </w:pPr>
       <w:r>
-        <w:t xml:space="preserve">Software, platforms, or dashboards, that embed or automate any portion of the FlexUp Model.</w:t>
+        <w:rPr>
+          <w:b/>
+          <w:bCs/>
+        </w:rPr>
+        <w:t xml:space="preserve">Software, platforms, or dashboards,</w:t>
+      </w:r>
+      <w:r>
+        <w:t xml:space="preserve"> </w:t>
+      </w:r>
+      <w:r>
+        <w:t xml:space="preserve">that embed or automate any portion of the FlexUp Model.</w:t>
       </w:r>
     </w:p>
     <w:p>
@@ -2882,7 +3408,17 @@
         <w:pStyle w:val="Article2"/>
       </w:pPr>
       <w:r>
-        <w:t xml:space="preserve">Publications or media, whose revenue (advertising, sponsorship, paywall access) is linked to content based on FlexUp Material.</w:t>
+        <w:rPr>
+          <w:b/>
+          <w:bCs/>
+        </w:rPr>
+        <w:t xml:space="preserve">Publications or media,</w:t>
+      </w:r>
+      <w:r>
+        <w:t xml:space="preserve"> </w:t>
+      </w:r>
+      <w:r>
+        <w:t xml:space="preserve">whose revenue (advertising, sponsorship, paywall access) is linked to content based on FlexUp Material.</w:t>
       </w:r>
     </w:p>
     <w:p>
@@ -9391,22 +9927,22 @@
 <file path=customXml/item3.xml><?xml version="1.0" encoding="utf-8"?>
 <p:properties xmlns:p="http://schemas.microsoft.com/office/2006/metadata/properties" xmlns:xsi="http://www.w3.org/2001/XMLSchema-instance" xmlns:pc="http://schemas.microsoft.com/office/infopath/2007/PartnerControls">
   <documentManagement>
+    <TaxCatchAll xmlns="585e1850-a672-4c59-9766-e6f9b47acd25" xsi:nil="true"/>
     <lcf76f155ced4ddcb4097134ff3c332f xmlns="c94c4ac8-faf4-477a-b4e6-6adaeda6e30a">
       <Terms xmlns="http://schemas.microsoft.com/office/infopath/2007/PartnerControls"/>
     </lcf76f155ced4ddcb4097134ff3c332f>
-    <TaxCatchAll xmlns="585e1850-a672-4c59-9766-e6f9b47acd25" xsi:nil="true"/>
   </documentManagement>
 </p:properties>
 </file>
 
 <file path=customXml/itemProps1.xml><?xml version="1.0" encoding="utf-8"?>
-<ds:datastoreItem xmlns:ds="http://schemas.openxmlformats.org/officeDocument/2006/customXml" ds:itemID="{629F5628-6E37-4748-9EA2-796679D9FCC5}"/>
+<ds:datastoreItem xmlns:ds="http://schemas.openxmlformats.org/officeDocument/2006/customXml" ds:itemID="{4C038CF3-E704-426D-890C-A8958344044F}"/>
 </file>
 
 <file path=customXml/itemProps2.xml><?xml version="1.0" encoding="utf-8"?>
-<ds:datastoreItem xmlns:ds="http://schemas.openxmlformats.org/officeDocument/2006/customXml" ds:itemID="{B8CEB743-C49F-40B8-A587-38F187457C48}"/>
+<ds:datastoreItem xmlns:ds="http://schemas.openxmlformats.org/officeDocument/2006/customXml" ds:itemID="{E3DCD98B-FB1D-4ABE-A7E5-AF02C2D29EF5}"/>
 </file>
 
 <file path=customXml/itemProps3.xml><?xml version="1.0" encoding="utf-8"?>
-<ds:datastoreItem xmlns:ds="http://schemas.openxmlformats.org/officeDocument/2006/customXml" ds:itemID="{BA9582D4-06E2-46CE-9591-4B469EA9BC08}"/>
+<ds:datastoreItem xmlns:ds="http://schemas.openxmlformats.org/officeDocument/2006/customXml" ds:itemID="{082BCEDF-C734-4E4A-A517-F734524A3CFA}"/>
 </file>
</xml_diff>